<commit_message>
added extracting of font type, color, highlighting and lists (numbered, bullet etc.)
</commit_message>
<xml_diff>
--- a/ICT2106WebApp/Datarepository.docx
+++ b/ICT2106WebApp/Datarepository.docx
@@ -53,7 +53,6 @@
     <w:p>
       <w:pPr>
         <w:rPr>
-          <w:rFonts w:hint="eastAsia"/>
           <w:lang w:eastAsia="zh-TW"/>
         </w:rPr>
       </w:pPr>
@@ -123,21 +122,7 @@
         <w:rPr>
           <w:i/>
         </w:rPr>
-        <w:t xml:space="preserve">this is </w:t>
-      </w:r>
-      <w:proofErr w:type="gramStart"/>
-      <w:r>
-        <w:rPr>
-          <w:i/>
-        </w:rPr>
-        <w:t>a</w:t>
-      </w:r>
-      <w:proofErr w:type="gramEnd"/>
-      <w:r>
-        <w:rPr>
-          <w:i/>
-        </w:rPr>
-        <w:t xml:space="preserve"> italic text</w:t>
+        <w:t>this is a italic text</w:t>
       </w:r>
     </w:p>
     <w:p>
@@ -152,6 +137,98 @@
       </w:r>
     </w:p>
     <w:p>
+      <w:pPr>
+        <w:numPr>
+          <w:ilvl w:val="0"/>
+          <w:numId w:val="2"/>
+        </w:numPr>
+      </w:pPr>
+      <w:r>
+        <w:t>bulleted point 2</w:t>
+      </w:r>
+    </w:p>
+    <w:p>
+      <w:pPr>
+        <w:pStyle w:val="ListParagraph"/>
+        <w:numPr>
+          <w:ilvl w:val="0"/>
+          <w:numId w:val="10"/>
+        </w:numPr>
+      </w:pPr>
+      <w:r>
+        <w:t>bulleted point 3</w:t>
+      </w:r>
+    </w:p>
+    <w:p>
+      <w:pPr>
+        <w:pStyle w:val="ListParagraph"/>
+        <w:numPr>
+          <w:ilvl w:val="0"/>
+          <w:numId w:val="3"/>
+        </w:numPr>
+      </w:pPr>
+      <w:r>
+        <w:t>lowercase lettered</w:t>
+      </w:r>
+      <w:r>
+        <w:t xml:space="preserve"> list</w:t>
+      </w:r>
+      <w:r>
+        <w:t xml:space="preserve"> 1</w:t>
+      </w:r>
+    </w:p>
+    <w:p>
+      <w:pPr>
+        <w:pStyle w:val="ListParagraph"/>
+        <w:numPr>
+          <w:ilvl w:val="0"/>
+          <w:numId w:val="9"/>
+        </w:numPr>
+      </w:pPr>
+      <w:r>
+        <w:t>lowercase lettered with bracket list 1</w:t>
+      </w:r>
+    </w:p>
+    <w:p>
+      <w:pPr>
+        <w:pStyle w:val="ListParagraph"/>
+        <w:numPr>
+          <w:ilvl w:val="0"/>
+          <w:numId w:val="8"/>
+        </w:numPr>
+      </w:pPr>
+      <w:r>
+        <w:t>numbered with bracket list 1</w:t>
+      </w:r>
+    </w:p>
+    <w:p>
+      <w:pPr>
+        <w:pStyle w:val="ListParagraph"/>
+        <w:numPr>
+          <w:ilvl w:val="0"/>
+          <w:numId w:val="5"/>
+        </w:numPr>
+      </w:pPr>
+      <w:r>
+        <w:t>Romanic numeral list 1</w:t>
+      </w:r>
+    </w:p>
+    <w:p>
+      <w:pPr>
+        <w:pStyle w:val="ListParagraph"/>
+        <w:numPr>
+          <w:ilvl w:val="0"/>
+          <w:numId w:val="6"/>
+        </w:numPr>
+      </w:pPr>
+      <w:r>
+        <w:t>uppercase</w:t>
+      </w:r>
+      <w:r>
+        <w:t xml:space="preserve"> lettered list 1</w:t>
+      </w:r>
+    </w:p>
+    <w:p>
       <w:r>
         <w:tab/>
         <w:t>this is an indented text</w:t>
@@ -195,25 +272,15 @@
         <w:jc w:val="center"/>
       </w:pPr>
       <w:r>
-        <w:t xml:space="preserve">middle </w:t>
-      </w:r>
-      <w:proofErr w:type="gramStart"/>
-      <w:r>
-        <w:t>align</w:t>
-      </w:r>
-      <w:proofErr w:type="gramEnd"/>
+        <w:t>middle align</w:t>
+      </w:r>
     </w:p>
     <w:p>
       <w:pPr>
         <w:jc w:val="right"/>
       </w:pPr>
-      <w:proofErr w:type="gramStart"/>
-      <w:r>
-        <w:t>end</w:t>
-      </w:r>
-      <w:proofErr w:type="gramEnd"/>
-      <w:r>
-        <w:t xml:space="preserve"> align</w:t>
+      <w:r>
+        <w:t>end align</w:t>
       </w:r>
     </w:p>
     <w:p>
@@ -407,11 +474,9 @@
               <w:widowControl w:val="0"/>
               <w:spacing w:line="240" w:lineRule="auto"/>
             </w:pPr>
-            <w:proofErr w:type="spellStart"/>
             <w:r>
               <w:t>Remod</w:t>
             </w:r>
-            <w:proofErr w:type="spellEnd"/>
           </w:p>
         </w:tc>
       </w:tr>
@@ -429,19 +494,7 @@
         <w:rPr>
           <w:rFonts w:ascii="Arial Unicode MS" w:eastAsia="Arial Unicode MS" w:hAnsi="Arial Unicode MS" w:cs="Arial Unicode MS"/>
         </w:rPr>
-        <w:t xml:space="preserve">sample text </w:t>
-      </w:r>
-      <w:r>
-        <w:rPr>
-          <w:rFonts w:ascii="Arial Unicode MS" w:eastAsia="Arial Unicode MS" w:hAnsi="Arial Unicode MS" w:cs="Arial Unicode MS"/>
-        </w:rPr>
-        <w:t>示例文本</w:t>
-      </w:r>
-      <w:r>
-        <w:rPr>
-          <w:rFonts w:ascii="Arial Unicode MS" w:eastAsia="Arial Unicode MS" w:hAnsi="Arial Unicode MS" w:cs="Arial Unicode MS"/>
-        </w:rPr>
-        <w:t xml:space="preserve"> </w:t>
+        <w:t xml:space="preserve">sample text 示例文本 </w:t>
       </w:r>
     </w:p>
     <w:p>
@@ -463,10 +516,7 @@
     </w:p>
     <w:p>
       <w:r>
-        <w:t xml:space="preserve">!@#$%^&amp;*(){}[];’:,./ </w:t>
-      </w:r>
-      <w:r>
-        <w:t>🤪</w:t>
+        <w:t>!@#$%^&amp;*(){}[];’:,./ 🤪</w:t>
       </w:r>
     </w:p>
     <w:p>
@@ -657,13 +707,7 @@
     </w:p>
     <w:p>
       <w:r>
-        <w:t>😉👩</w:t>
-      </w:r>
-      <w:r>
-        <w:t>☺</w:t>
-      </w:r>
-      <w:r>
-        <w:t>👐💅💪😋😉😔😖😡😜😏😹💩💩💩</w:t>
+        <w:t>😉👩☺👐💅💪😋😉😔😖😡😜😏😹💩💩💩</w:t>
       </w:r>
     </w:p>
     <w:p/>
@@ -772,6 +816,7 @@
         <w:rPr>
           <w:noProof/>
         </w:rPr>
+        <w:lastRenderedPageBreak/>
         <w:drawing>
           <wp:inline distT="114300" distB="114300" distL="114300" distR="114300" wp14:anchorId="1E6BBB59" wp14:editId="1E6BBB5A">
             <wp:extent cx="3205163" cy="2136775"/>
@@ -809,6 +854,66 @@
         </w:drawing>
       </w:r>
     </w:p>
+    <w:p/>
+    <w:p>
+      <w:pPr>
+        <w:rPr>
+          <w:rFonts w:ascii="Agency FB" w:eastAsia="Times New Roman" w:hAnsi="Agency FB" w:cs="Times New Roman"/>
+        </w:rPr>
+      </w:pPr>
+      <w:r>
+        <w:rPr>
+          <w:rFonts w:ascii="Agency FB" w:eastAsia="Times New Roman" w:hAnsi="Agency FB" w:cs="Times New Roman"/>
+        </w:rPr>
+        <w:t xml:space="preserve">font </w:t>
+      </w:r>
+      <w:r>
+        <w:rPr>
+          <w:rFonts w:ascii="Agency FB" w:eastAsia="Times New Roman" w:hAnsi="Agency FB" w:cs="Times New Roman"/>
+        </w:rPr>
+        <w:t>agency fb</w:t>
+      </w:r>
+      <w:r>
+        <w:rPr>
+          <w:rFonts w:ascii="Agency FB" w:eastAsia="Times New Roman" w:hAnsi="Agency FB" w:cs="Times New Roman"/>
+        </w:rPr>
+        <w:t xml:space="preserve"> here</w:t>
+      </w:r>
+    </w:p>
+    <w:p>
+      <w:pPr>
+        <w:rPr>
+          <w:rFonts w:ascii="Comic Sans MS" w:eastAsia="Times New Roman" w:hAnsi="Comic Sans MS" w:cs="Times New Roman"/>
+        </w:rPr>
+      </w:pPr>
+      <w:r>
+        <w:rPr>
+          <w:rFonts w:ascii="Comic Sans MS" w:eastAsia="Times New Roman" w:hAnsi="Comic Sans MS" w:cs="Times New Roman"/>
+        </w:rPr>
+        <w:t xml:space="preserve">font </w:t>
+      </w:r>
+      <w:r>
+        <w:rPr>
+          <w:rFonts w:ascii="Comic Sans MS" w:eastAsia="Times New Roman" w:hAnsi="Comic Sans MS" w:cs="Times New Roman"/>
+        </w:rPr>
+        <w:t xml:space="preserve">comic sans </w:t>
+      </w:r>
+      <w:proofErr w:type="spellStart"/>
+      <w:r>
+        <w:rPr>
+          <w:rFonts w:ascii="Comic Sans MS" w:eastAsia="Times New Roman" w:hAnsi="Comic Sans MS" w:cs="Times New Roman"/>
+        </w:rPr>
+        <w:t>ms</w:t>
+      </w:r>
+      <w:proofErr w:type="spellEnd"/>
+      <w:r>
+        <w:rPr>
+          <w:rFonts w:ascii="Comic Sans MS" w:eastAsia="Times New Roman" w:hAnsi="Comic Sans MS" w:cs="Times New Roman"/>
+        </w:rPr>
+        <w:t xml:space="preserve"> here</w:t>
+      </w:r>
+    </w:p>
+    <w:p/>
     <w:sectPr>
       <w:headerReference w:type="default" r:id="rId11"/>
       <w:footerReference w:type="default" r:id="rId12"/>
@@ -973,6 +1078,178 @@
 <file path=word/numbering.xml><?xml version="1.0" encoding="utf-8"?>
 <w:numbering xmlns:wpc="http://schemas.microsoft.com/office/word/2010/wordprocessingCanvas" xmlns:cx="http://schemas.microsoft.com/office/drawing/2014/chartex" xmlns:cx1="http://schemas.microsoft.com/office/drawing/2015/9/8/chartex" xmlns:cx2="http://schemas.microsoft.com/office/drawing/2015/10/21/chartex" xmlns:cx3="http://schemas.microsoft.com/office/drawing/2016/5/9/chartex" xmlns:cx4="http://schemas.microsoft.com/office/drawing/2016/5/10/chartex" xmlns:cx5="http://schemas.microsoft.com/office/drawing/2016/5/11/chartex" xmlns:cx6="http://schemas.microsoft.com/office/drawing/2016/5/12/chartex" xmlns:cx7="http://schemas.microsoft.com/office/drawing/2016/5/13/chartex" xmlns:cx8="http://schemas.microsoft.com/office/drawing/2016/5/14/chartex" xmlns:mc="http://schemas.openxmlformats.org/markup-compatibility/2006" xmlns:aink="http://schemas.microsoft.com/office/drawing/2016/ink" xmlns:am3d="http://schemas.microsoft.com/office/drawing/2017/model3d" xmlns:o="urn:schemas-microsoft-com:office:office" xmlns:oel="http://schemas.microsoft.com/office/2019/extlst" xmlns:r="http://schemas.openxmlformats.org/officeDocument/2006/relationships" xmlns:m="http://schemas.openxmlformats.org/officeDocument/2006/math" xmlns:v="urn:schemas-microsoft-com:vml" xmlns:wp14="http://schemas.microsoft.com/office/word/2010/wordprocessingDrawing" xmlns:wp="http://schemas.openxmlformats.org/drawingml/2006/wordprocessingDrawing" xmlns:w10="urn:schemas-microsoft-com:office:word" xmlns:w="http://schemas.openxmlformats.org/wordprocessingml/2006/main" xmlns:w14="http://schemas.microsoft.com/office/word/2010/wordml" xmlns:w15="http://schemas.microsoft.com/office/word/2012/wordml" xmlns:w16cex="http://schemas.microsoft.com/office/word/2018/wordml/cex" xmlns:w16cid="http://schemas.microsoft.com/office/word/2016/wordml/cid" xmlns:w16="http://schemas.microsoft.com/office/word/2018/wordml" xmlns:w16du="http://schemas.microsoft.com/office/word/2023/wordml/word16du" xmlns:w16sdtdh="http://schemas.microsoft.com/office/word/2020/wordml/sdtdatahash" xmlns:w16sdtfl="http://schemas.microsoft.com/office/word/2024/wordml/sdtformatlock" xmlns:w16se="http://schemas.microsoft.com/office/word/2015/wordml/symex" xmlns:wpg="http://schemas.microsoft.com/office/word/2010/wordprocessingGroup" xmlns:wpi="http://schemas.microsoft.com/office/word/2010/wordprocessingInk" xmlns:wne="http://schemas.microsoft.com/office/word/2006/wordml" xmlns:wps="http://schemas.microsoft.com/office/word/2010/wordprocessingShape" mc:Ignorable="w14 w15 w16se w16cid w16 w16cex w16sdtdh w16sdtfl w16du wp14">
   <w:abstractNum w:abstractNumId="0" w15:restartNumberingAfterBreak="0">
+    <w:nsid w:val="15E230B5"/>
+    <w:multiLevelType w:val="hybridMultilevel"/>
+    <w:tmpl w:val="797E65C2"/>
+    <w:lvl w:ilvl="0" w:tplc="48090011">
+      <w:start w:val="1"/>
+      <w:numFmt w:val="decimal"/>
+      <w:lvlText w:val="%1)"/>
+      <w:lvlJc w:val="left"/>
+      <w:pPr>
+        <w:ind w:left="720" w:hanging="360"/>
+      </w:pPr>
+    </w:lvl>
+    <w:lvl w:ilvl="1" w:tplc="48090019" w:tentative="1">
+      <w:start w:val="1"/>
+      <w:numFmt w:val="lowerLetter"/>
+      <w:lvlText w:val="%2."/>
+      <w:lvlJc w:val="left"/>
+      <w:pPr>
+        <w:ind w:left="1440" w:hanging="360"/>
+      </w:pPr>
+    </w:lvl>
+    <w:lvl w:ilvl="2" w:tplc="4809001B" w:tentative="1">
+      <w:start w:val="1"/>
+      <w:numFmt w:val="lowerRoman"/>
+      <w:lvlText w:val="%3."/>
+      <w:lvlJc w:val="right"/>
+      <w:pPr>
+        <w:ind w:left="2160" w:hanging="180"/>
+      </w:pPr>
+    </w:lvl>
+    <w:lvl w:ilvl="3" w:tplc="4809000F" w:tentative="1">
+      <w:start w:val="1"/>
+      <w:numFmt w:val="decimal"/>
+      <w:lvlText w:val="%4."/>
+      <w:lvlJc w:val="left"/>
+      <w:pPr>
+        <w:ind w:left="2880" w:hanging="360"/>
+      </w:pPr>
+    </w:lvl>
+    <w:lvl w:ilvl="4" w:tplc="48090019" w:tentative="1">
+      <w:start w:val="1"/>
+      <w:numFmt w:val="lowerLetter"/>
+      <w:lvlText w:val="%5."/>
+      <w:lvlJc w:val="left"/>
+      <w:pPr>
+        <w:ind w:left="3600" w:hanging="360"/>
+      </w:pPr>
+    </w:lvl>
+    <w:lvl w:ilvl="5" w:tplc="4809001B" w:tentative="1">
+      <w:start w:val="1"/>
+      <w:numFmt w:val="lowerRoman"/>
+      <w:lvlText w:val="%6."/>
+      <w:lvlJc w:val="right"/>
+      <w:pPr>
+        <w:ind w:left="4320" w:hanging="180"/>
+      </w:pPr>
+    </w:lvl>
+    <w:lvl w:ilvl="6" w:tplc="4809000F" w:tentative="1">
+      <w:start w:val="1"/>
+      <w:numFmt w:val="decimal"/>
+      <w:lvlText w:val="%7."/>
+      <w:lvlJc w:val="left"/>
+      <w:pPr>
+        <w:ind w:left="5040" w:hanging="360"/>
+      </w:pPr>
+    </w:lvl>
+    <w:lvl w:ilvl="7" w:tplc="48090019" w:tentative="1">
+      <w:start w:val="1"/>
+      <w:numFmt w:val="lowerLetter"/>
+      <w:lvlText w:val="%8."/>
+      <w:lvlJc w:val="left"/>
+      <w:pPr>
+        <w:ind w:left="5760" w:hanging="360"/>
+      </w:pPr>
+    </w:lvl>
+    <w:lvl w:ilvl="8" w:tplc="4809001B" w:tentative="1">
+      <w:start w:val="1"/>
+      <w:numFmt w:val="lowerRoman"/>
+      <w:lvlText w:val="%9."/>
+      <w:lvlJc w:val="right"/>
+      <w:pPr>
+        <w:ind w:left="6480" w:hanging="180"/>
+      </w:pPr>
+    </w:lvl>
+  </w:abstractNum>
+  <w:abstractNum w:abstractNumId="1" w15:restartNumberingAfterBreak="0">
+    <w:nsid w:val="22955BE3"/>
+    <w:multiLevelType w:val="hybridMultilevel"/>
+    <w:tmpl w:val="D784746A"/>
+    <w:lvl w:ilvl="0" w:tplc="48090017">
+      <w:start w:val="1"/>
+      <w:numFmt w:val="lowerLetter"/>
+      <w:lvlText w:val="%1)"/>
+      <w:lvlJc w:val="left"/>
+      <w:pPr>
+        <w:ind w:left="720" w:hanging="360"/>
+      </w:pPr>
+    </w:lvl>
+    <w:lvl w:ilvl="1" w:tplc="48090019" w:tentative="1">
+      <w:start w:val="1"/>
+      <w:numFmt w:val="lowerLetter"/>
+      <w:lvlText w:val="%2."/>
+      <w:lvlJc w:val="left"/>
+      <w:pPr>
+        <w:ind w:left="1440" w:hanging="360"/>
+      </w:pPr>
+    </w:lvl>
+    <w:lvl w:ilvl="2" w:tplc="4809001B" w:tentative="1">
+      <w:start w:val="1"/>
+      <w:numFmt w:val="lowerRoman"/>
+      <w:lvlText w:val="%3."/>
+      <w:lvlJc w:val="right"/>
+      <w:pPr>
+        <w:ind w:left="2160" w:hanging="180"/>
+      </w:pPr>
+    </w:lvl>
+    <w:lvl w:ilvl="3" w:tplc="4809000F" w:tentative="1">
+      <w:start w:val="1"/>
+      <w:numFmt w:val="decimal"/>
+      <w:lvlText w:val="%4."/>
+      <w:lvlJc w:val="left"/>
+      <w:pPr>
+        <w:ind w:left="2880" w:hanging="360"/>
+      </w:pPr>
+    </w:lvl>
+    <w:lvl w:ilvl="4" w:tplc="48090019" w:tentative="1">
+      <w:start w:val="1"/>
+      <w:numFmt w:val="lowerLetter"/>
+      <w:lvlText w:val="%5."/>
+      <w:lvlJc w:val="left"/>
+      <w:pPr>
+        <w:ind w:left="3600" w:hanging="360"/>
+      </w:pPr>
+    </w:lvl>
+    <w:lvl w:ilvl="5" w:tplc="4809001B" w:tentative="1">
+      <w:start w:val="1"/>
+      <w:numFmt w:val="lowerRoman"/>
+      <w:lvlText w:val="%6."/>
+      <w:lvlJc w:val="right"/>
+      <w:pPr>
+        <w:ind w:left="4320" w:hanging="180"/>
+      </w:pPr>
+    </w:lvl>
+    <w:lvl w:ilvl="6" w:tplc="4809000F" w:tentative="1">
+      <w:start w:val="1"/>
+      <w:numFmt w:val="decimal"/>
+      <w:lvlText w:val="%7."/>
+      <w:lvlJc w:val="left"/>
+      <w:pPr>
+        <w:ind w:left="5040" w:hanging="360"/>
+      </w:pPr>
+    </w:lvl>
+    <w:lvl w:ilvl="7" w:tplc="48090019" w:tentative="1">
+      <w:start w:val="1"/>
+      <w:numFmt w:val="lowerLetter"/>
+      <w:lvlText w:val="%8."/>
+      <w:lvlJc w:val="left"/>
+      <w:pPr>
+        <w:ind w:left="5760" w:hanging="360"/>
+      </w:pPr>
+    </w:lvl>
+    <w:lvl w:ilvl="8" w:tplc="4809001B" w:tentative="1">
+      <w:start w:val="1"/>
+      <w:numFmt w:val="lowerRoman"/>
+      <w:lvlText w:val="%9."/>
+      <w:lvlJc w:val="right"/>
+      <w:pPr>
+        <w:ind w:left="6480" w:hanging="180"/>
+      </w:pPr>
+    </w:lvl>
+  </w:abstractNum>
+  <w:abstractNum w:abstractNumId="2" w15:restartNumberingAfterBreak="0">
     <w:nsid w:val="25F603A9"/>
     <w:multiLevelType w:val="multilevel"/>
     <w:tmpl w:val="437C805E"/>
@@ -1085,7 +1362,179 @@
       </w:rPr>
     </w:lvl>
   </w:abstractNum>
-  <w:abstractNum w:abstractNumId="1" w15:restartNumberingAfterBreak="0">
+  <w:abstractNum w:abstractNumId="3" w15:restartNumberingAfterBreak="0">
+    <w:nsid w:val="2A2A4EBA"/>
+    <w:multiLevelType w:val="hybridMultilevel"/>
+    <w:tmpl w:val="DCC03D06"/>
+    <w:lvl w:ilvl="0" w:tplc="48090013">
+      <w:start w:val="1"/>
+      <w:numFmt w:val="upperRoman"/>
+      <w:lvlText w:val="%1."/>
+      <w:lvlJc w:val="right"/>
+      <w:pPr>
+        <w:ind w:left="720" w:hanging="360"/>
+      </w:pPr>
+    </w:lvl>
+    <w:lvl w:ilvl="1" w:tplc="48090019" w:tentative="1">
+      <w:start w:val="1"/>
+      <w:numFmt w:val="lowerLetter"/>
+      <w:lvlText w:val="%2."/>
+      <w:lvlJc w:val="left"/>
+      <w:pPr>
+        <w:ind w:left="1440" w:hanging="360"/>
+      </w:pPr>
+    </w:lvl>
+    <w:lvl w:ilvl="2" w:tplc="4809001B" w:tentative="1">
+      <w:start w:val="1"/>
+      <w:numFmt w:val="lowerRoman"/>
+      <w:lvlText w:val="%3."/>
+      <w:lvlJc w:val="right"/>
+      <w:pPr>
+        <w:ind w:left="2160" w:hanging="180"/>
+      </w:pPr>
+    </w:lvl>
+    <w:lvl w:ilvl="3" w:tplc="4809000F" w:tentative="1">
+      <w:start w:val="1"/>
+      <w:numFmt w:val="decimal"/>
+      <w:lvlText w:val="%4."/>
+      <w:lvlJc w:val="left"/>
+      <w:pPr>
+        <w:ind w:left="2880" w:hanging="360"/>
+      </w:pPr>
+    </w:lvl>
+    <w:lvl w:ilvl="4" w:tplc="48090019" w:tentative="1">
+      <w:start w:val="1"/>
+      <w:numFmt w:val="lowerLetter"/>
+      <w:lvlText w:val="%5."/>
+      <w:lvlJc w:val="left"/>
+      <w:pPr>
+        <w:ind w:left="3600" w:hanging="360"/>
+      </w:pPr>
+    </w:lvl>
+    <w:lvl w:ilvl="5" w:tplc="4809001B" w:tentative="1">
+      <w:start w:val="1"/>
+      <w:numFmt w:val="lowerRoman"/>
+      <w:lvlText w:val="%6."/>
+      <w:lvlJc w:val="right"/>
+      <w:pPr>
+        <w:ind w:left="4320" w:hanging="180"/>
+      </w:pPr>
+    </w:lvl>
+    <w:lvl w:ilvl="6" w:tplc="4809000F" w:tentative="1">
+      <w:start w:val="1"/>
+      <w:numFmt w:val="decimal"/>
+      <w:lvlText w:val="%7."/>
+      <w:lvlJc w:val="left"/>
+      <w:pPr>
+        <w:ind w:left="5040" w:hanging="360"/>
+      </w:pPr>
+    </w:lvl>
+    <w:lvl w:ilvl="7" w:tplc="48090019" w:tentative="1">
+      <w:start w:val="1"/>
+      <w:numFmt w:val="lowerLetter"/>
+      <w:lvlText w:val="%8."/>
+      <w:lvlJc w:val="left"/>
+      <w:pPr>
+        <w:ind w:left="5760" w:hanging="360"/>
+      </w:pPr>
+    </w:lvl>
+    <w:lvl w:ilvl="8" w:tplc="4809001B" w:tentative="1">
+      <w:start w:val="1"/>
+      <w:numFmt w:val="lowerRoman"/>
+      <w:lvlText w:val="%9."/>
+      <w:lvlJc w:val="right"/>
+      <w:pPr>
+        <w:ind w:left="6480" w:hanging="180"/>
+      </w:pPr>
+    </w:lvl>
+  </w:abstractNum>
+  <w:abstractNum w:abstractNumId="4" w15:restartNumberingAfterBreak="0">
+    <w:nsid w:val="436F47F5"/>
+    <w:multiLevelType w:val="hybridMultilevel"/>
+    <w:tmpl w:val="8A6E36DC"/>
+    <w:lvl w:ilvl="0" w:tplc="48090019">
+      <w:start w:val="1"/>
+      <w:numFmt w:val="lowerLetter"/>
+      <w:lvlText w:val="%1."/>
+      <w:lvlJc w:val="left"/>
+      <w:pPr>
+        <w:ind w:left="720" w:hanging="360"/>
+      </w:pPr>
+    </w:lvl>
+    <w:lvl w:ilvl="1" w:tplc="48090019" w:tentative="1">
+      <w:start w:val="1"/>
+      <w:numFmt w:val="lowerLetter"/>
+      <w:lvlText w:val="%2."/>
+      <w:lvlJc w:val="left"/>
+      <w:pPr>
+        <w:ind w:left="1440" w:hanging="360"/>
+      </w:pPr>
+    </w:lvl>
+    <w:lvl w:ilvl="2" w:tplc="4809001B" w:tentative="1">
+      <w:start w:val="1"/>
+      <w:numFmt w:val="lowerRoman"/>
+      <w:lvlText w:val="%3."/>
+      <w:lvlJc w:val="right"/>
+      <w:pPr>
+        <w:ind w:left="2160" w:hanging="180"/>
+      </w:pPr>
+    </w:lvl>
+    <w:lvl w:ilvl="3" w:tplc="4809000F" w:tentative="1">
+      <w:start w:val="1"/>
+      <w:numFmt w:val="decimal"/>
+      <w:lvlText w:val="%4."/>
+      <w:lvlJc w:val="left"/>
+      <w:pPr>
+        <w:ind w:left="2880" w:hanging="360"/>
+      </w:pPr>
+    </w:lvl>
+    <w:lvl w:ilvl="4" w:tplc="48090019" w:tentative="1">
+      <w:start w:val="1"/>
+      <w:numFmt w:val="lowerLetter"/>
+      <w:lvlText w:val="%5."/>
+      <w:lvlJc w:val="left"/>
+      <w:pPr>
+        <w:ind w:left="3600" w:hanging="360"/>
+      </w:pPr>
+    </w:lvl>
+    <w:lvl w:ilvl="5" w:tplc="4809001B" w:tentative="1">
+      <w:start w:val="1"/>
+      <w:numFmt w:val="lowerRoman"/>
+      <w:lvlText w:val="%6."/>
+      <w:lvlJc w:val="right"/>
+      <w:pPr>
+        <w:ind w:left="4320" w:hanging="180"/>
+      </w:pPr>
+    </w:lvl>
+    <w:lvl w:ilvl="6" w:tplc="4809000F" w:tentative="1">
+      <w:start w:val="1"/>
+      <w:numFmt w:val="decimal"/>
+      <w:lvlText w:val="%7."/>
+      <w:lvlJc w:val="left"/>
+      <w:pPr>
+        <w:ind w:left="5040" w:hanging="360"/>
+      </w:pPr>
+    </w:lvl>
+    <w:lvl w:ilvl="7" w:tplc="48090019" w:tentative="1">
+      <w:start w:val="1"/>
+      <w:numFmt w:val="lowerLetter"/>
+      <w:lvlText w:val="%8."/>
+      <w:lvlJc w:val="left"/>
+      <w:pPr>
+        <w:ind w:left="5760" w:hanging="360"/>
+      </w:pPr>
+    </w:lvl>
+    <w:lvl w:ilvl="8" w:tplc="4809001B" w:tentative="1">
+      <w:start w:val="1"/>
+      <w:numFmt w:val="lowerRoman"/>
+      <w:lvlText w:val="%9."/>
+      <w:lvlJc w:val="right"/>
+      <w:pPr>
+        <w:ind w:left="6480" w:hanging="180"/>
+      </w:pPr>
+    </w:lvl>
+  </w:abstractNum>
+  <w:abstractNum w:abstractNumId="5" w15:restartNumberingAfterBreak="0">
     <w:nsid w:val="58353B47"/>
     <w:multiLevelType w:val="multilevel"/>
     <w:tmpl w:val="85E06D60"/>
@@ -1198,11 +1647,433 @@
       </w:rPr>
     </w:lvl>
   </w:abstractNum>
+  <w:abstractNum w:abstractNumId="6" w15:restartNumberingAfterBreak="0">
+    <w:nsid w:val="5A7C228F"/>
+    <w:multiLevelType w:val="hybridMultilevel"/>
+    <w:tmpl w:val="18B8C43E"/>
+    <w:lvl w:ilvl="0" w:tplc="48090013">
+      <w:start w:val="1"/>
+      <w:numFmt w:val="upperRoman"/>
+      <w:lvlText w:val="%1."/>
+      <w:lvlJc w:val="right"/>
+      <w:pPr>
+        <w:ind w:left="720" w:hanging="360"/>
+      </w:pPr>
+    </w:lvl>
+    <w:lvl w:ilvl="1" w:tplc="48090019" w:tentative="1">
+      <w:start w:val="1"/>
+      <w:numFmt w:val="lowerLetter"/>
+      <w:lvlText w:val="%2."/>
+      <w:lvlJc w:val="left"/>
+      <w:pPr>
+        <w:ind w:left="1440" w:hanging="360"/>
+      </w:pPr>
+    </w:lvl>
+    <w:lvl w:ilvl="2" w:tplc="4809001B" w:tentative="1">
+      <w:start w:val="1"/>
+      <w:numFmt w:val="lowerRoman"/>
+      <w:lvlText w:val="%3."/>
+      <w:lvlJc w:val="right"/>
+      <w:pPr>
+        <w:ind w:left="2160" w:hanging="180"/>
+      </w:pPr>
+    </w:lvl>
+    <w:lvl w:ilvl="3" w:tplc="4809000F" w:tentative="1">
+      <w:start w:val="1"/>
+      <w:numFmt w:val="decimal"/>
+      <w:lvlText w:val="%4."/>
+      <w:lvlJc w:val="left"/>
+      <w:pPr>
+        <w:ind w:left="2880" w:hanging="360"/>
+      </w:pPr>
+    </w:lvl>
+    <w:lvl w:ilvl="4" w:tplc="48090019" w:tentative="1">
+      <w:start w:val="1"/>
+      <w:numFmt w:val="lowerLetter"/>
+      <w:lvlText w:val="%5."/>
+      <w:lvlJc w:val="left"/>
+      <w:pPr>
+        <w:ind w:left="3600" w:hanging="360"/>
+      </w:pPr>
+    </w:lvl>
+    <w:lvl w:ilvl="5" w:tplc="4809001B" w:tentative="1">
+      <w:start w:val="1"/>
+      <w:numFmt w:val="lowerRoman"/>
+      <w:lvlText w:val="%6."/>
+      <w:lvlJc w:val="right"/>
+      <w:pPr>
+        <w:ind w:left="4320" w:hanging="180"/>
+      </w:pPr>
+    </w:lvl>
+    <w:lvl w:ilvl="6" w:tplc="4809000F" w:tentative="1">
+      <w:start w:val="1"/>
+      <w:numFmt w:val="decimal"/>
+      <w:lvlText w:val="%7."/>
+      <w:lvlJc w:val="left"/>
+      <w:pPr>
+        <w:ind w:left="5040" w:hanging="360"/>
+      </w:pPr>
+    </w:lvl>
+    <w:lvl w:ilvl="7" w:tplc="48090019" w:tentative="1">
+      <w:start w:val="1"/>
+      <w:numFmt w:val="lowerLetter"/>
+      <w:lvlText w:val="%8."/>
+      <w:lvlJc w:val="left"/>
+      <w:pPr>
+        <w:ind w:left="5760" w:hanging="360"/>
+      </w:pPr>
+    </w:lvl>
+    <w:lvl w:ilvl="8" w:tplc="4809001B" w:tentative="1">
+      <w:start w:val="1"/>
+      <w:numFmt w:val="lowerRoman"/>
+      <w:lvlText w:val="%9."/>
+      <w:lvlJc w:val="right"/>
+      <w:pPr>
+        <w:ind w:left="6480" w:hanging="180"/>
+      </w:pPr>
+    </w:lvl>
+  </w:abstractNum>
+  <w:abstractNum w:abstractNumId="7" w15:restartNumberingAfterBreak="0">
+    <w:nsid w:val="65C751AE"/>
+    <w:multiLevelType w:val="hybridMultilevel"/>
+    <w:tmpl w:val="6C186AE2"/>
+    <w:lvl w:ilvl="0" w:tplc="48090015">
+      <w:start w:val="1"/>
+      <w:numFmt w:val="upperLetter"/>
+      <w:lvlText w:val="%1."/>
+      <w:lvlJc w:val="left"/>
+      <w:pPr>
+        <w:ind w:left="720" w:hanging="360"/>
+      </w:pPr>
+    </w:lvl>
+    <w:lvl w:ilvl="1" w:tplc="48090019" w:tentative="1">
+      <w:start w:val="1"/>
+      <w:numFmt w:val="lowerLetter"/>
+      <w:lvlText w:val="%2."/>
+      <w:lvlJc w:val="left"/>
+      <w:pPr>
+        <w:ind w:left="1440" w:hanging="360"/>
+      </w:pPr>
+    </w:lvl>
+    <w:lvl w:ilvl="2" w:tplc="4809001B" w:tentative="1">
+      <w:start w:val="1"/>
+      <w:numFmt w:val="lowerRoman"/>
+      <w:lvlText w:val="%3."/>
+      <w:lvlJc w:val="right"/>
+      <w:pPr>
+        <w:ind w:left="2160" w:hanging="180"/>
+      </w:pPr>
+    </w:lvl>
+    <w:lvl w:ilvl="3" w:tplc="4809000F" w:tentative="1">
+      <w:start w:val="1"/>
+      <w:numFmt w:val="decimal"/>
+      <w:lvlText w:val="%4."/>
+      <w:lvlJc w:val="left"/>
+      <w:pPr>
+        <w:ind w:left="2880" w:hanging="360"/>
+      </w:pPr>
+    </w:lvl>
+    <w:lvl w:ilvl="4" w:tplc="48090019" w:tentative="1">
+      <w:start w:val="1"/>
+      <w:numFmt w:val="lowerLetter"/>
+      <w:lvlText w:val="%5."/>
+      <w:lvlJc w:val="left"/>
+      <w:pPr>
+        <w:ind w:left="3600" w:hanging="360"/>
+      </w:pPr>
+    </w:lvl>
+    <w:lvl w:ilvl="5" w:tplc="4809001B" w:tentative="1">
+      <w:start w:val="1"/>
+      <w:numFmt w:val="lowerRoman"/>
+      <w:lvlText w:val="%6."/>
+      <w:lvlJc w:val="right"/>
+      <w:pPr>
+        <w:ind w:left="4320" w:hanging="180"/>
+      </w:pPr>
+    </w:lvl>
+    <w:lvl w:ilvl="6" w:tplc="4809000F" w:tentative="1">
+      <w:start w:val="1"/>
+      <w:numFmt w:val="decimal"/>
+      <w:lvlText w:val="%7."/>
+      <w:lvlJc w:val="left"/>
+      <w:pPr>
+        <w:ind w:left="5040" w:hanging="360"/>
+      </w:pPr>
+    </w:lvl>
+    <w:lvl w:ilvl="7" w:tplc="48090019" w:tentative="1">
+      <w:start w:val="1"/>
+      <w:numFmt w:val="lowerLetter"/>
+      <w:lvlText w:val="%8."/>
+      <w:lvlJc w:val="left"/>
+      <w:pPr>
+        <w:ind w:left="5760" w:hanging="360"/>
+      </w:pPr>
+    </w:lvl>
+    <w:lvl w:ilvl="8" w:tplc="4809001B" w:tentative="1">
+      <w:start w:val="1"/>
+      <w:numFmt w:val="lowerRoman"/>
+      <w:lvlText w:val="%9."/>
+      <w:lvlJc w:val="right"/>
+      <w:pPr>
+        <w:ind w:left="6480" w:hanging="180"/>
+      </w:pPr>
+    </w:lvl>
+  </w:abstractNum>
+  <w:abstractNum w:abstractNumId="8" w15:restartNumberingAfterBreak="0">
+    <w:nsid w:val="73420EC6"/>
+    <w:multiLevelType w:val="multilevel"/>
+    <w:tmpl w:val="70166E62"/>
+    <w:lvl w:ilvl="0">
+      <w:start w:val="1"/>
+      <w:numFmt w:val="bullet"/>
+      <w:lvlText w:val=""/>
+      <w:lvlJc w:val="left"/>
+      <w:pPr>
+        <w:ind w:left="720" w:hanging="360"/>
+      </w:pPr>
+      <w:rPr>
+        <w:rFonts w:ascii="Wingdings" w:hAnsi="Wingdings" w:hint="default"/>
+        <w:u w:val="none"/>
+      </w:rPr>
+    </w:lvl>
+    <w:lvl w:ilvl="1">
+      <w:start w:val="1"/>
+      <w:numFmt w:val="bullet"/>
+      <w:lvlText w:val="○"/>
+      <w:lvlJc w:val="left"/>
+      <w:pPr>
+        <w:ind w:left="1440" w:hanging="360"/>
+      </w:pPr>
+      <w:rPr>
+        <w:u w:val="none"/>
+      </w:rPr>
+    </w:lvl>
+    <w:lvl w:ilvl="2">
+      <w:start w:val="1"/>
+      <w:numFmt w:val="bullet"/>
+      <w:lvlText w:val="■"/>
+      <w:lvlJc w:val="left"/>
+      <w:pPr>
+        <w:ind w:left="2160" w:hanging="360"/>
+      </w:pPr>
+      <w:rPr>
+        <w:u w:val="none"/>
+      </w:rPr>
+    </w:lvl>
+    <w:lvl w:ilvl="3">
+      <w:start w:val="1"/>
+      <w:numFmt w:val="bullet"/>
+      <w:lvlText w:val="●"/>
+      <w:lvlJc w:val="left"/>
+      <w:pPr>
+        <w:ind w:left="2880" w:hanging="360"/>
+      </w:pPr>
+      <w:rPr>
+        <w:u w:val="none"/>
+      </w:rPr>
+    </w:lvl>
+    <w:lvl w:ilvl="4">
+      <w:start w:val="1"/>
+      <w:numFmt w:val="bullet"/>
+      <w:lvlText w:val="○"/>
+      <w:lvlJc w:val="left"/>
+      <w:pPr>
+        <w:ind w:left="3600" w:hanging="360"/>
+      </w:pPr>
+      <w:rPr>
+        <w:u w:val="none"/>
+      </w:rPr>
+    </w:lvl>
+    <w:lvl w:ilvl="5">
+      <w:start w:val="1"/>
+      <w:numFmt w:val="bullet"/>
+      <w:lvlText w:val="■"/>
+      <w:lvlJc w:val="left"/>
+      <w:pPr>
+        <w:ind w:left="4320" w:hanging="360"/>
+      </w:pPr>
+      <w:rPr>
+        <w:u w:val="none"/>
+      </w:rPr>
+    </w:lvl>
+    <w:lvl w:ilvl="6">
+      <w:start w:val="1"/>
+      <w:numFmt w:val="bullet"/>
+      <w:lvlText w:val="●"/>
+      <w:lvlJc w:val="left"/>
+      <w:pPr>
+        <w:ind w:left="5040" w:hanging="360"/>
+      </w:pPr>
+      <w:rPr>
+        <w:u w:val="none"/>
+      </w:rPr>
+    </w:lvl>
+    <w:lvl w:ilvl="7">
+      <w:start w:val="1"/>
+      <w:numFmt w:val="bullet"/>
+      <w:lvlText w:val="○"/>
+      <w:lvlJc w:val="left"/>
+      <w:pPr>
+        <w:ind w:left="5760" w:hanging="360"/>
+      </w:pPr>
+      <w:rPr>
+        <w:u w:val="none"/>
+      </w:rPr>
+    </w:lvl>
+    <w:lvl w:ilvl="8">
+      <w:start w:val="1"/>
+      <w:numFmt w:val="bullet"/>
+      <w:lvlText w:val="■"/>
+      <w:lvlJc w:val="left"/>
+      <w:pPr>
+        <w:ind w:left="6480" w:hanging="360"/>
+      </w:pPr>
+      <w:rPr>
+        <w:u w:val="none"/>
+      </w:rPr>
+    </w:lvl>
+  </w:abstractNum>
+  <w:abstractNum w:abstractNumId="9" w15:restartNumberingAfterBreak="0">
+    <w:nsid w:val="759D4BA8"/>
+    <w:multiLevelType w:val="hybridMultilevel"/>
+    <w:tmpl w:val="319EC2D4"/>
+    <w:lvl w:ilvl="0" w:tplc="7F9AD05E">
+      <w:numFmt w:val="bullet"/>
+      <w:lvlText w:val="-"/>
+      <w:lvlJc w:val="left"/>
+      <w:pPr>
+        <w:ind w:left="720" w:hanging="360"/>
+      </w:pPr>
+      <w:rPr>
+        <w:rFonts w:ascii="Arial" w:eastAsia="Arial" w:hAnsi="Arial" w:cs="Arial" w:hint="default"/>
+      </w:rPr>
+    </w:lvl>
+    <w:lvl w:ilvl="1" w:tplc="48090003" w:tentative="1">
+      <w:start w:val="1"/>
+      <w:numFmt w:val="bullet"/>
+      <w:lvlText w:val="o"/>
+      <w:lvlJc w:val="left"/>
+      <w:pPr>
+        <w:ind w:left="1440" w:hanging="360"/>
+      </w:pPr>
+      <w:rPr>
+        <w:rFonts w:ascii="Courier New" w:hAnsi="Courier New" w:cs="Courier New" w:hint="default"/>
+      </w:rPr>
+    </w:lvl>
+    <w:lvl w:ilvl="2" w:tplc="48090005" w:tentative="1">
+      <w:start w:val="1"/>
+      <w:numFmt w:val="bullet"/>
+      <w:lvlText w:val=""/>
+      <w:lvlJc w:val="left"/>
+      <w:pPr>
+        <w:ind w:left="2160" w:hanging="360"/>
+      </w:pPr>
+      <w:rPr>
+        <w:rFonts w:ascii="Wingdings" w:hAnsi="Wingdings" w:hint="default"/>
+      </w:rPr>
+    </w:lvl>
+    <w:lvl w:ilvl="3" w:tplc="48090001" w:tentative="1">
+      <w:start w:val="1"/>
+      <w:numFmt w:val="bullet"/>
+      <w:lvlText w:val=""/>
+      <w:lvlJc w:val="left"/>
+      <w:pPr>
+        <w:ind w:left="2880" w:hanging="360"/>
+      </w:pPr>
+      <w:rPr>
+        <w:rFonts w:ascii="Symbol" w:hAnsi="Symbol" w:hint="default"/>
+      </w:rPr>
+    </w:lvl>
+    <w:lvl w:ilvl="4" w:tplc="48090003" w:tentative="1">
+      <w:start w:val="1"/>
+      <w:numFmt w:val="bullet"/>
+      <w:lvlText w:val="o"/>
+      <w:lvlJc w:val="left"/>
+      <w:pPr>
+        <w:ind w:left="3600" w:hanging="360"/>
+      </w:pPr>
+      <w:rPr>
+        <w:rFonts w:ascii="Courier New" w:hAnsi="Courier New" w:cs="Courier New" w:hint="default"/>
+      </w:rPr>
+    </w:lvl>
+    <w:lvl w:ilvl="5" w:tplc="48090005" w:tentative="1">
+      <w:start w:val="1"/>
+      <w:numFmt w:val="bullet"/>
+      <w:lvlText w:val=""/>
+      <w:lvlJc w:val="left"/>
+      <w:pPr>
+        <w:ind w:left="4320" w:hanging="360"/>
+      </w:pPr>
+      <w:rPr>
+        <w:rFonts w:ascii="Wingdings" w:hAnsi="Wingdings" w:hint="default"/>
+      </w:rPr>
+    </w:lvl>
+    <w:lvl w:ilvl="6" w:tplc="48090001" w:tentative="1">
+      <w:start w:val="1"/>
+      <w:numFmt w:val="bullet"/>
+      <w:lvlText w:val=""/>
+      <w:lvlJc w:val="left"/>
+      <w:pPr>
+        <w:ind w:left="5040" w:hanging="360"/>
+      </w:pPr>
+      <w:rPr>
+        <w:rFonts w:ascii="Symbol" w:hAnsi="Symbol" w:hint="default"/>
+      </w:rPr>
+    </w:lvl>
+    <w:lvl w:ilvl="7" w:tplc="48090003" w:tentative="1">
+      <w:start w:val="1"/>
+      <w:numFmt w:val="bullet"/>
+      <w:lvlText w:val="o"/>
+      <w:lvlJc w:val="left"/>
+      <w:pPr>
+        <w:ind w:left="5760" w:hanging="360"/>
+      </w:pPr>
+      <w:rPr>
+        <w:rFonts w:ascii="Courier New" w:hAnsi="Courier New" w:cs="Courier New" w:hint="default"/>
+      </w:rPr>
+    </w:lvl>
+    <w:lvl w:ilvl="8" w:tplc="48090005" w:tentative="1">
+      <w:start w:val="1"/>
+      <w:numFmt w:val="bullet"/>
+      <w:lvlText w:val=""/>
+      <w:lvlJc w:val="left"/>
+      <w:pPr>
+        <w:ind w:left="6480" w:hanging="360"/>
+      </w:pPr>
+      <w:rPr>
+        <w:rFonts w:ascii="Wingdings" w:hAnsi="Wingdings" w:hint="default"/>
+      </w:rPr>
+    </w:lvl>
+  </w:abstractNum>
   <w:num w:numId="1" w16cid:durableId="749540264">
+    <w:abstractNumId w:val="2"/>
+  </w:num>
+  <w:num w:numId="2" w16cid:durableId="1420905887">
+    <w:abstractNumId w:val="5"/>
+  </w:num>
+  <w:num w:numId="3" w16cid:durableId="247885015">
+    <w:abstractNumId w:val="4"/>
+  </w:num>
+  <w:num w:numId="4" w16cid:durableId="1781144939">
+    <w:abstractNumId w:val="6"/>
+  </w:num>
+  <w:num w:numId="5" w16cid:durableId="234122561">
+    <w:abstractNumId w:val="3"/>
+  </w:num>
+  <w:num w:numId="6" w16cid:durableId="1129472969">
+    <w:abstractNumId w:val="7"/>
+  </w:num>
+  <w:num w:numId="7" w16cid:durableId="1724983649">
+    <w:abstractNumId w:val="8"/>
+  </w:num>
+  <w:num w:numId="8" w16cid:durableId="5593401">
     <w:abstractNumId w:val="0"/>
   </w:num>
-  <w:num w:numId="2" w16cid:durableId="1420905887">
+  <w:num w:numId="9" w16cid:durableId="1586184066">
     <w:abstractNumId w:val="1"/>
+  </w:num>
+  <w:num w:numId="10" w16cid:durableId="1288701559">
+    <w:abstractNumId w:val="9"/>
   </w:num>
 </w:numbering>
 </file>
@@ -1852,6 +2723,17 @@
       <w:color w:val="666666"/>
     </w:rPr>
   </w:style>
+  <w:style w:type="paragraph" w:styleId="ListParagraph">
+    <w:name w:val="List Paragraph"/>
+    <w:basedOn w:val="Normal"/>
+    <w:uiPriority w:val="34"/>
+    <w:qFormat/>
+    <w:rsid w:val="00D40470"/>
+    <w:pPr>
+      <w:ind w:left="720"/>
+      <w:contextualSpacing/>
+    </w:pPr>
+  </w:style>
 </w:styles>
 </file>
 

</xml_diff>

<commit_message>
added some functionality to detect alignment
</commit_message>
<xml_diff>
--- a/ICT2106WebApp/Datarepository.docx
+++ b/ICT2106WebApp/Datarepository.docx
@@ -7,6 +7,7 @@
         <w:pStyle w:val="Heading1"/>
         <w:rPr>
           <w:b/>
+          <w:lang w:val="en-US" w:eastAsia="zh-TW"/>
         </w:rPr>
       </w:pPr>
       <w:bookmarkStart w:id="0" w:name="_yj8nyqu6ngk0" w:colFirst="0" w:colLast="0"/>
@@ -122,7 +123,21 @@
         <w:rPr>
           <w:i/>
         </w:rPr>
-        <w:t>this is a italic text</w:t>
+        <w:t xml:space="preserve">this is </w:t>
+      </w:r>
+      <w:proofErr w:type="gramStart"/>
+      <w:r>
+        <w:rPr>
+          <w:i/>
+        </w:rPr>
+        <w:t>a</w:t>
+      </w:r>
+      <w:proofErr w:type="gramEnd"/>
+      <w:r>
+        <w:rPr>
+          <w:i/>
+        </w:rPr>
+        <w:t xml:space="preserve"> italic text</w:t>
       </w:r>
     </w:p>
     <w:p>
@@ -272,15 +287,25 @@
         <w:jc w:val="center"/>
       </w:pPr>
       <w:r>
-        <w:t>middle align</w:t>
-      </w:r>
+        <w:t xml:space="preserve">middle </w:t>
+      </w:r>
+      <w:proofErr w:type="gramStart"/>
+      <w:r>
+        <w:t>align</w:t>
+      </w:r>
+      <w:proofErr w:type="gramEnd"/>
     </w:p>
     <w:p>
       <w:pPr>
         <w:jc w:val="right"/>
       </w:pPr>
-      <w:r>
-        <w:t>end align</w:t>
+      <w:proofErr w:type="gramStart"/>
+      <w:r>
+        <w:t>end</w:t>
+      </w:r>
+      <w:proofErr w:type="gramEnd"/>
+      <w:r>
+        <w:t xml:space="preserve"> align</w:t>
       </w:r>
     </w:p>
     <w:p>

</xml_diff>